<commit_message>
fin de redactio du rapport wip, reste a comleter les illustration de nos résultats
</commit_message>
<xml_diff>
--- a/rapport.docx
+++ b/rapport.docx
@@ -2,6 +2,52 @@
 <file path=word/document.xml><?xml version="1.0" encoding="utf-8"?>
 <w:document xmlns:wpc="http://schemas.microsoft.com/office/word/2010/wordprocessingCanvas" xmlns:cx="http://schemas.microsoft.com/office/drawing/2014/chartex" xmlns:cx1="http://schemas.microsoft.com/office/drawing/2015/9/8/chartex" xmlns:cx2="http://schemas.microsoft.com/office/drawing/2015/10/21/chartex" xmlns:cx3="http://schemas.microsoft.com/office/drawing/2016/5/9/chartex" xmlns:cx4="http://schemas.microsoft.com/office/drawing/2016/5/10/chartex" xmlns:cx5="http://schemas.microsoft.com/office/drawing/2016/5/11/chartex" xmlns:cx6="http://schemas.microsoft.com/office/drawing/2016/5/12/chartex" xmlns:cx7="http://schemas.microsoft.com/office/drawing/2016/5/13/chartex" xmlns:cx8="http://schemas.microsoft.com/office/drawing/2016/5/14/chartex" xmlns:mc="http://schemas.openxmlformats.org/markup-compatibility/2006" xmlns:aink="http://schemas.microsoft.com/office/drawing/2016/ink" xmlns:am3d="http://schemas.microsoft.com/office/drawing/2017/model3d" xmlns:o="urn:schemas-microsoft-com:office:office" xmlns:r="http://schemas.openxmlformats.org/officeDocument/2006/relationships" xmlns:m="http://schemas.openxmlformats.org/officeDocument/2006/math" xmlns:v="urn:schemas-microsoft-com:vml" xmlns:wp14="http://schemas.microsoft.com/office/word/2010/wordprocessingDrawing" xmlns:wp="http://schemas.openxmlformats.org/drawingml/2006/wordprocessingDrawing" xmlns:w10="urn:schemas-microsoft-com:office:word" xmlns:w="http://schemas.openxmlformats.org/wordprocessingml/2006/main" xmlns:w14="http://schemas.microsoft.com/office/word/2010/wordml" xmlns:w15="http://schemas.microsoft.com/office/word/2012/wordml" xmlns:w16cid="http://schemas.microsoft.com/office/word/2016/wordml/cid" xmlns:w16se="http://schemas.microsoft.com/office/word/2015/wordml/symex" xmlns:wpg="http://schemas.microsoft.com/office/word/2010/wordprocessingGroup" xmlns:wpi="http://schemas.microsoft.com/office/word/2010/wordprocessingInk" xmlns:wne="http://schemas.microsoft.com/office/word/2006/wordml" xmlns:wps="http://schemas.microsoft.com/office/word/2010/wordprocessingShape" mc:Ignorable="w14 w15 w16se w16cid wp14">
   <w:body>
+    <w:p>
+      <w:pPr>
+        <w:pStyle w:val="Standard"/>
+        <w:rPr>
+          <w:rFonts w:ascii="sans-serif" w:hAnsi="sans-serif"/>
+        </w:rPr>
+      </w:pPr>
+      <w:r>
+        <w:rPr>
+          <w:rFonts w:ascii="sans-serif" w:hAnsi="sans-serif"/>
+        </w:rPr>
+        <w:t>Pierre GOUTH</w:t>
+      </w:r>
+    </w:p>
+    <w:p>
+      <w:pPr>
+        <w:pStyle w:val="Standard"/>
+        <w:rPr>
+          <w:rFonts w:ascii="sans-serif" w:hAnsi="sans-serif"/>
+        </w:rPr>
+      </w:pPr>
+      <w:r>
+        <w:rPr>
+          <w:rFonts w:ascii="sans-serif" w:hAnsi="sans-serif"/>
+        </w:rPr>
+        <w:t>Emilien LAMBERT</w:t>
+      </w:r>
+    </w:p>
+    <w:p>
+      <w:pPr>
+        <w:pStyle w:val="Titre"/>
+        <w:jc w:val="center"/>
+      </w:pPr>
+      <w:r>
+        <w:t>Rapport projet IA</w:t>
+      </w:r>
+    </w:p>
+    <w:p/>
+    <w:p>
+      <w:pPr>
+        <w:pStyle w:val="Standard"/>
+        <w:rPr>
+          <w:rFonts w:ascii="sans-serif" w:hAnsi="sans-serif"/>
+        </w:rPr>
+      </w:pPr>
+    </w:p>
     <w:p>
       <w:pPr>
         <w:pStyle w:val="Standard"/>
@@ -169,8 +215,72 @@
           <w:rFonts w:ascii="sans-serif" w:hAnsi="sans-serif"/>
           <w:color w:val="0070C0"/>
         </w:rPr>
-        <w:t>Insérer ici observation après ajout de l’amélioration.</w:t>
-      </w:r>
+        <w:t>Insérer ici observation après ajout de l’amélioration</w:t>
+      </w:r>
+      <w:r>
+        <w:rPr>
+          <w:rFonts w:ascii="sans-serif" w:hAnsi="sans-serif"/>
+          <w:color w:val="0070C0"/>
+        </w:rPr>
+        <w:t> :</w:t>
+      </w:r>
+    </w:p>
+    <w:p>
+      <w:pPr>
+        <w:pStyle w:val="Standard"/>
+      </w:pPr>
+      <w:r>
+        <w:t xml:space="preserve">Avec </w:t>
+      </w:r>
+      <w:proofErr w:type="spellStart"/>
+      <w:r>
+        <w:t>opti</w:t>
+      </w:r>
+      <w:proofErr w:type="spellEnd"/>
+      <w:r>
+        <w:t> </w:t>
+      </w:r>
+      <w:r>
+        <w:t xml:space="preserve">et -O3 </w:t>
+      </w:r>
+      <w:r>
+        <w:t xml:space="preserve">: </w:t>
+      </w:r>
+      <w:bookmarkStart w:id="0" w:name="_Hlk33960423"/>
+      <w:r>
+        <w:t>Nombre de simu total effectue : 314867   proba de gagner : 0.475629</w:t>
+      </w:r>
+      <w:bookmarkEnd w:id="0"/>
+    </w:p>
+    <w:p>
+      <w:pPr>
+        <w:pStyle w:val="Standard"/>
+      </w:pPr>
+      <w:r>
+        <w:t xml:space="preserve">Sans </w:t>
+      </w:r>
+      <w:proofErr w:type="spellStart"/>
+      <w:r>
+        <w:t>opti</w:t>
+      </w:r>
+      <w:proofErr w:type="spellEnd"/>
+      <w:r>
+        <w:t> </w:t>
+      </w:r>
+      <w:r>
+        <w:t xml:space="preserve">et -O3 </w:t>
+      </w:r>
+      <w:r>
+        <w:t xml:space="preserve">: </w:t>
+      </w:r>
+      <w:r>
+        <w:t>Nombre de simu total effectue : 501120   proba de gagner : 0.453676</w:t>
+      </w:r>
+    </w:p>
+    <w:p>
+      <w:pPr>
+        <w:pStyle w:val="Standard"/>
+      </w:pPr>
     </w:p>
     <w:p>
       <w:pPr>
@@ -595,25 +705,7 @@
                 <w:szCs w:val="14"/>
                 <w:lang w:val="en-GB"/>
               </w:rPr>
-              <w:t xml:space="preserve"> </w:t>
-            </w:r>
-            <w:proofErr w:type="gramStart"/>
-            <w:r>
-              <w:rPr>
-                <w:sz w:val="14"/>
-                <w:szCs w:val="14"/>
-                <w:lang w:val="en-GB"/>
-              </w:rPr>
-              <w:t>and also</w:t>
-            </w:r>
-            <w:proofErr w:type="gramEnd"/>
-            <w:r>
-              <w:rPr>
-                <w:sz w:val="14"/>
-                <w:szCs w:val="14"/>
-                <w:lang w:val="en-GB"/>
-              </w:rPr>
-              <w:t xml:space="preserve"> turns on the following optimization flags:</w:t>
+              <w:t xml:space="preserve"> and also turns on the following optimization flags:</w:t>
             </w:r>
           </w:p>
           <w:p>
@@ -1210,6 +1302,7 @@
                 <w:szCs w:val="10"/>
                 <w:lang w:val="en-GB"/>
               </w:rPr>
+              <w:lastRenderedPageBreak/>
               <w:t>-</w:t>
             </w:r>
             <w:proofErr w:type="spellStart"/>
@@ -2004,7 +2097,6 @@
                 <w:szCs w:val="10"/>
                 <w:lang w:val="en-GB"/>
               </w:rPr>
-              <w:lastRenderedPageBreak/>
               <w:t>-</w:t>
             </w:r>
             <w:proofErr w:type="spellStart"/>
@@ -2194,19 +2286,9 @@
                 <w:szCs w:val="10"/>
                 <w:lang w:val="en-GB"/>
               </w:rPr>
-              <w:t>-</w:t>
-            </w:r>
-            <w:proofErr w:type="gramStart"/>
-            <w:r>
-              <w:rPr>
-                <w:sz w:val="10"/>
-                <w:szCs w:val="10"/>
-                <w:lang w:val="en-GB"/>
-              </w:rPr>
-              <w:t>functions  -</w:t>
-            </w:r>
-            <w:proofErr w:type="spellStart"/>
-            <w:proofErr w:type="gramEnd"/>
+              <w:t>-functions  -</w:t>
+            </w:r>
+            <w:proofErr w:type="spellStart"/>
             <w:r>
               <w:rPr>
                 <w:sz w:val="10"/>
@@ -2258,19 +2340,9 @@
                 <w:szCs w:val="10"/>
                 <w:lang w:val="en-GB"/>
               </w:rPr>
-              <w:t>-</w:t>
-            </w:r>
-            <w:proofErr w:type="gramStart"/>
-            <w:r>
-              <w:rPr>
-                <w:sz w:val="10"/>
-                <w:szCs w:val="10"/>
-                <w:lang w:val="en-GB"/>
-              </w:rPr>
-              <w:t>labels  -</w:t>
-            </w:r>
-            <w:proofErr w:type="spellStart"/>
-            <w:proofErr w:type="gramEnd"/>
+              <w:t>-labels  -</w:t>
+            </w:r>
+            <w:proofErr w:type="spellStart"/>
             <w:r>
               <w:rPr>
                 <w:sz w:val="10"/>
@@ -2422,19 +2494,9 @@
                 <w:szCs w:val="10"/>
                 <w:lang w:val="en-GB"/>
               </w:rPr>
-              <w:t>-follow-</w:t>
-            </w:r>
-            <w:proofErr w:type="gramStart"/>
-            <w:r>
-              <w:rPr>
-                <w:sz w:val="10"/>
-                <w:szCs w:val="10"/>
-                <w:lang w:val="en-GB"/>
-              </w:rPr>
-              <w:t>jumps  -</w:t>
-            </w:r>
-            <w:proofErr w:type="spellStart"/>
-            <w:proofErr w:type="gramEnd"/>
+              <w:t>-follow-jumps  -</w:t>
+            </w:r>
+            <w:proofErr w:type="spellStart"/>
             <w:r>
               <w:rPr>
                 <w:sz w:val="10"/>
@@ -2507,7 +2569,6 @@
               <w:t>-</w:t>
             </w:r>
             <w:proofErr w:type="spellStart"/>
-            <w:proofErr w:type="gramStart"/>
             <w:r>
               <w:rPr>
                 <w:sz w:val="10"/>
@@ -2526,7 +2587,6 @@
               <w:t xml:space="preserve">  -</w:t>
             </w:r>
             <w:proofErr w:type="spellStart"/>
-            <w:proofErr w:type="gramEnd"/>
             <w:r>
               <w:rPr>
                 <w:sz w:val="10"/>
@@ -2635,7 +2695,6 @@
               <w:t>-</w:t>
             </w:r>
             <w:proofErr w:type="spellStart"/>
-            <w:proofErr w:type="gramStart"/>
             <w:r>
               <w:rPr>
                 <w:sz w:val="10"/>
@@ -2654,7 +2713,6 @@
               <w:t xml:space="preserve">  -</w:t>
             </w:r>
             <w:proofErr w:type="spellStart"/>
-            <w:proofErr w:type="gramEnd"/>
             <w:r>
               <w:rPr>
                 <w:sz w:val="10"/>
@@ -2796,6 +2854,7 @@
                 <w:szCs w:val="10"/>
                 <w:lang w:val="en-GB"/>
               </w:rPr>
+              <w:lastRenderedPageBreak/>
               <w:t>-</w:t>
             </w:r>
             <w:proofErr w:type="spellStart"/>
@@ -2842,19 +2901,9 @@
                 <w:szCs w:val="10"/>
                 <w:lang w:val="en-GB"/>
               </w:rPr>
-              <w:t>-bit-</w:t>
-            </w:r>
-            <w:proofErr w:type="gramStart"/>
-            <w:r>
-              <w:rPr>
-                <w:sz w:val="10"/>
-                <w:szCs w:val="10"/>
-                <w:lang w:val="en-GB"/>
-              </w:rPr>
-              <w:t>cp  -</w:t>
-            </w:r>
-            <w:proofErr w:type="spellStart"/>
-            <w:proofErr w:type="gramEnd"/>
+              <w:t>-bit-cp  -</w:t>
+            </w:r>
+            <w:proofErr w:type="spellStart"/>
             <w:r>
               <w:rPr>
                 <w:sz w:val="10"/>
@@ -2889,45 +2938,41 @@
               <w:rPr>
                 <w:sz w:val="10"/>
                 <w:szCs w:val="10"/>
-              </w:rPr>
-            </w:pPr>
-            <w:r>
-              <w:rPr>
-                <w:sz w:val="10"/>
-                <w:szCs w:val="10"/>
-              </w:rPr>
-              <w:t>-</w:t>
-            </w:r>
-            <w:proofErr w:type="spellStart"/>
-            <w:r>
-              <w:rPr>
-                <w:sz w:val="10"/>
-                <w:szCs w:val="10"/>
-              </w:rPr>
-              <w:t>fipa</w:t>
-            </w:r>
-            <w:proofErr w:type="spellEnd"/>
-            <w:r>
-              <w:rPr>
-                <w:sz w:val="10"/>
-                <w:szCs w:val="10"/>
-              </w:rPr>
-              <w:t>-</w:t>
-            </w:r>
-            <w:proofErr w:type="gramStart"/>
-            <w:r>
-              <w:rPr>
-                <w:sz w:val="10"/>
-                <w:szCs w:val="10"/>
-              </w:rPr>
-              <w:t>ra  -</w:t>
-            </w:r>
-            <w:proofErr w:type="spellStart"/>
-            <w:proofErr w:type="gramEnd"/>
-            <w:r>
-              <w:rPr>
-                <w:sz w:val="10"/>
-                <w:szCs w:val="10"/>
+                <w:lang w:val="en-GB"/>
+              </w:rPr>
+            </w:pPr>
+            <w:r>
+              <w:rPr>
+                <w:sz w:val="10"/>
+                <w:szCs w:val="10"/>
+                <w:lang w:val="en-GB"/>
+              </w:rPr>
+              <w:t>-</w:t>
+            </w:r>
+            <w:proofErr w:type="spellStart"/>
+            <w:r>
+              <w:rPr>
+                <w:sz w:val="10"/>
+                <w:szCs w:val="10"/>
+                <w:lang w:val="en-GB"/>
+              </w:rPr>
+              <w:t>fipa-ra</w:t>
+            </w:r>
+            <w:proofErr w:type="spellEnd"/>
+            <w:r>
+              <w:rPr>
+                <w:sz w:val="10"/>
+                <w:szCs w:val="10"/>
+                <w:lang w:val="en-GB"/>
+              </w:rPr>
+              <w:t xml:space="preserve">  -</w:t>
+            </w:r>
+            <w:proofErr w:type="spellStart"/>
+            <w:r>
+              <w:rPr>
+                <w:sz w:val="10"/>
+                <w:szCs w:val="10"/>
+                <w:lang w:val="en-GB"/>
               </w:rPr>
               <w:t>fipa-sra</w:t>
             </w:r>
@@ -2936,6 +2981,7 @@
               <w:rPr>
                 <w:sz w:val="10"/>
                 <w:szCs w:val="10"/>
+                <w:lang w:val="en-GB"/>
               </w:rPr>
               <w:t xml:space="preserve">  -</w:t>
             </w:r>
@@ -2944,17 +2990,11 @@
               <w:rPr>
                 <w:sz w:val="10"/>
                 <w:szCs w:val="10"/>
-              </w:rPr>
-              <w:t>fipa</w:t>
-            </w:r>
-            <w:proofErr w:type="spellEnd"/>
-            <w:r>
-              <w:rPr>
-                <w:sz w:val="10"/>
-                <w:szCs w:val="10"/>
-              </w:rPr>
-              <w:t>-vrp</w:t>
-            </w:r>
+                <w:lang w:val="en-GB"/>
+              </w:rPr>
+              <w:t>fipa-vrp</w:t>
+            </w:r>
+            <w:proofErr w:type="spellEnd"/>
           </w:p>
           <w:p>
             <w:pPr>
@@ -3209,19 +3249,9 @@
                 <w:szCs w:val="10"/>
                 <w:lang w:val="en-GB"/>
               </w:rPr>
-              <w:t>-blocks-and-</w:t>
-            </w:r>
-            <w:proofErr w:type="gramStart"/>
-            <w:r>
-              <w:rPr>
-                <w:sz w:val="10"/>
-                <w:szCs w:val="10"/>
-                <w:lang w:val="en-GB"/>
-              </w:rPr>
-              <w:t>partition  -</w:t>
-            </w:r>
-            <w:proofErr w:type="spellStart"/>
-            <w:proofErr w:type="gramEnd"/>
+              <w:t>-blocks-and-partition  -</w:t>
+            </w:r>
+            <w:proofErr w:type="spellStart"/>
             <w:r>
               <w:rPr>
                 <w:sz w:val="10"/>
@@ -3318,16 +3348,43 @@
                 <w:szCs w:val="10"/>
                 <w:lang w:val="en-GB"/>
               </w:rPr>
-              <w:t>fschedule-</w:t>
-            </w:r>
-            <w:proofErr w:type="gramStart"/>
-            <w:r>
-              <w:rPr>
-                <w:sz w:val="10"/>
-                <w:szCs w:val="10"/>
-                <w:lang w:val="en-GB"/>
-              </w:rPr>
-              <w:t>insns</w:t>
+              <w:t>fschedule-insns</w:t>
+            </w:r>
+            <w:proofErr w:type="spellEnd"/>
+            <w:r>
+              <w:rPr>
+                <w:sz w:val="10"/>
+                <w:szCs w:val="10"/>
+                <w:lang w:val="en-GB"/>
+              </w:rPr>
+              <w:t xml:space="preserve">  -fschedule-insns2</w:t>
+            </w:r>
+          </w:p>
+          <w:p>
+            <w:pPr>
+              <w:pStyle w:val="PreformattedText"/>
+              <w:rPr>
+                <w:sz w:val="10"/>
+                <w:szCs w:val="10"/>
+                <w:lang w:val="en-GB"/>
+              </w:rPr>
+            </w:pPr>
+            <w:r>
+              <w:rPr>
+                <w:sz w:val="10"/>
+                <w:szCs w:val="10"/>
+                <w:lang w:val="en-GB"/>
+              </w:rPr>
+              <w:t>-</w:t>
+            </w:r>
+            <w:proofErr w:type="spellStart"/>
+            <w:r>
+              <w:rPr>
+                <w:sz w:val="10"/>
+                <w:szCs w:val="10"/>
+                <w:lang w:val="en-GB"/>
+              </w:rPr>
+              <w:t>fsched-interblock</w:t>
             </w:r>
             <w:proofErr w:type="spellEnd"/>
             <w:r>
@@ -3338,62 +3395,7 @@
               </w:rPr>
               <w:t xml:space="preserve">  -</w:t>
             </w:r>
-            <w:proofErr w:type="gramEnd"/>
-            <w:r>
-              <w:rPr>
-                <w:sz w:val="10"/>
-                <w:szCs w:val="10"/>
-                <w:lang w:val="en-GB"/>
-              </w:rPr>
-              <w:t>fschedule-insns2</w:t>
-            </w:r>
-          </w:p>
-          <w:p>
-            <w:pPr>
-              <w:pStyle w:val="PreformattedText"/>
-              <w:rPr>
-                <w:sz w:val="10"/>
-                <w:szCs w:val="10"/>
-                <w:lang w:val="en-GB"/>
-              </w:rPr>
-            </w:pPr>
-            <w:r>
-              <w:rPr>
-                <w:sz w:val="10"/>
-                <w:szCs w:val="10"/>
-                <w:lang w:val="en-GB"/>
-              </w:rPr>
-              <w:t>-</w:t>
-            </w:r>
-            <w:proofErr w:type="spellStart"/>
-            <w:r>
-              <w:rPr>
-                <w:sz w:val="10"/>
-                <w:szCs w:val="10"/>
-                <w:lang w:val="en-GB"/>
-              </w:rPr>
-              <w:t>fsched-</w:t>
-            </w:r>
-            <w:proofErr w:type="gramStart"/>
-            <w:r>
-              <w:rPr>
-                <w:sz w:val="10"/>
-                <w:szCs w:val="10"/>
-                <w:lang w:val="en-GB"/>
-              </w:rPr>
-              <w:t>interblock</w:t>
-            </w:r>
-            <w:proofErr w:type="spellEnd"/>
-            <w:r>
-              <w:rPr>
-                <w:sz w:val="10"/>
-                <w:szCs w:val="10"/>
-                <w:lang w:val="en-GB"/>
-              </w:rPr>
-              <w:t xml:space="preserve">  -</w:t>
-            </w:r>
-            <w:proofErr w:type="spellStart"/>
-            <w:proofErr w:type="gramEnd"/>
+            <w:proofErr w:type="spellStart"/>
             <w:r>
               <w:rPr>
                 <w:sz w:val="10"/>
@@ -3653,19 +3655,9 @@
                 <w:szCs w:val="10"/>
                 <w:lang w:val="en-GB"/>
               </w:rPr>
-              <w:t>-switch-</w:t>
-            </w:r>
-            <w:proofErr w:type="gramStart"/>
-            <w:r>
-              <w:rPr>
-                <w:sz w:val="10"/>
-                <w:szCs w:val="10"/>
-                <w:lang w:val="en-GB"/>
-              </w:rPr>
-              <w:t>conversion  -</w:t>
-            </w:r>
-            <w:proofErr w:type="spellStart"/>
-            <w:proofErr w:type="gramEnd"/>
+              <w:t>-switch-conversion  -</w:t>
+            </w:r>
+            <w:proofErr w:type="spellStart"/>
             <w:r>
               <w:rPr>
                 <w:sz w:val="10"/>
@@ -4228,6 +4220,7 @@
                 <w:szCs w:val="10"/>
                 <w:lang w:val="en-GB"/>
               </w:rPr>
+              <w:lastRenderedPageBreak/>
               <w:t>-</w:t>
             </w:r>
             <w:proofErr w:type="spellStart"/>
@@ -4300,6 +4293,32 @@
           <w:color w:val="0070C0"/>
         </w:rPr>
         <w:t>Insérer ici exemple illustratif</w:t>
+      </w:r>
+    </w:p>
+    <w:p>
+      <w:pPr>
+        <w:pStyle w:val="Standard"/>
+        <w:rPr>
+          <w:color w:val="0070C0"/>
+        </w:rPr>
+      </w:pPr>
+    </w:p>
+    <w:p>
+      <w:pPr>
+        <w:pStyle w:val="Standard"/>
+      </w:pPr>
+      <w:r>
+        <w:t xml:space="preserve">Avec -O3 : </w:t>
+      </w:r>
+      <w:bookmarkStart w:id="1" w:name="_GoBack"/>
+      <w:bookmarkEnd w:id="1"/>
+    </w:p>
+    <w:p>
+      <w:pPr>
+        <w:pStyle w:val="Standard"/>
+      </w:pPr>
+      <w:r>
+        <w:t xml:space="preserve">Sans -O3 : </w:t>
       </w:r>
     </w:p>
     <w:p>
@@ -4489,8 +4508,6 @@
       <w:r>
         <w:t xml:space="preserve"> (7 coups possibles pour les 42 cases du plateau, -1 car en fin de jeu on complète des colonnes et donc le nombre de coup possible diminue). </w:t>
       </w:r>
-      <w:bookmarkStart w:id="0" w:name="_GoBack"/>
-      <w:bookmarkEnd w:id="0"/>
     </w:p>
     <w:p>
       <w:pPr>
@@ -4758,6 +4775,7 @@
     <w:lsdException w:name="HTML Sample" w:semiHidden="1" w:unhideWhenUsed="1"/>
     <w:lsdException w:name="HTML Typewriter" w:semiHidden="1" w:unhideWhenUsed="1"/>
     <w:lsdException w:name="HTML Variable" w:semiHidden="1" w:unhideWhenUsed="1"/>
+    <w:lsdException w:name="Normal Table" w:semiHidden="1" w:unhideWhenUsed="1"/>
     <w:lsdException w:name="annotation subject" w:semiHidden="1" w:unhideWhenUsed="1"/>
     <w:lsdException w:name="No List" w:semiHidden="1" w:unhideWhenUsed="1"/>
     <w:lsdException w:name="Outline List 1" w:semiHidden="1" w:unhideWhenUsed="1"/>
@@ -4804,8 +4822,10 @@
     <w:lsdException w:name="Table Subtle 2" w:semiHidden="1" w:unhideWhenUsed="1"/>
     <w:lsdException w:name="Table Web 1" w:semiHidden="1" w:unhideWhenUsed="1"/>
     <w:lsdException w:name="Table Web 2" w:semiHidden="1" w:unhideWhenUsed="1"/>
+    <w:lsdException w:name="Table Web 3" w:semiHidden="1" w:unhideWhenUsed="1"/>
     <w:lsdException w:name="Balloon Text" w:semiHidden="1" w:unhideWhenUsed="1"/>
     <w:lsdException w:name="Table Grid" w:uiPriority="39"/>
+    <w:lsdException w:name="Table Theme" w:semiHidden="1" w:unhideWhenUsed="1"/>
     <w:lsdException w:name="Placeholder Text" w:semiHidden="1"/>
     <w:lsdException w:name="No Spacing" w:uiPriority="1" w:qFormat="1"/>
     <w:lsdException w:name="Light Shading" w:uiPriority="60"/>
@@ -5155,6 +5175,39 @@
       </w:tblBorders>
     </w:tblPr>
   </w:style>
+  <w:style w:type="paragraph" w:styleId="Titre">
+    <w:name w:val="Title"/>
+    <w:basedOn w:val="Normal"/>
+    <w:next w:val="Normal"/>
+    <w:link w:val="TitreCar"/>
+    <w:uiPriority w:val="10"/>
+    <w:qFormat/>
+    <w:rsid w:val="00263078"/>
+    <w:pPr>
+      <w:contextualSpacing/>
+    </w:pPr>
+    <w:rPr>
+      <w:rFonts w:asciiTheme="majorHAnsi" w:eastAsiaTheme="majorEastAsia" w:hAnsiTheme="majorHAnsi" w:cs="Mangal"/>
+      <w:spacing w:val="-10"/>
+      <w:kern w:val="28"/>
+      <w:sz w:val="56"/>
+      <w:szCs w:val="50"/>
+    </w:rPr>
+  </w:style>
+  <w:style w:type="character" w:customStyle="1" w:styleId="TitreCar">
+    <w:name w:val="Titre Car"/>
+    <w:basedOn w:val="Policepardfaut"/>
+    <w:link w:val="Titre"/>
+    <w:uiPriority w:val="10"/>
+    <w:rsid w:val="00263078"/>
+    <w:rPr>
+      <w:rFonts w:asciiTheme="majorHAnsi" w:eastAsiaTheme="majorEastAsia" w:hAnsiTheme="majorHAnsi" w:cs="Mangal"/>
+      <w:spacing w:val="-10"/>
+      <w:kern w:val="28"/>
+      <w:sz w:val="56"/>
+      <w:szCs w:val="50"/>
+    </w:rPr>
+  </w:style>
 </w:styles>
 </file>
 

</xml_diff>

<commit_message>
rapport wip, reredaction question 3
</commit_message>
<xml_diff>
--- a/rapport.docx
+++ b/rapport.docx
@@ -77,6 +77,65 @@
       <w:r>
         <w:tab/>
         <w:t xml:space="preserve">Voir exécution du programme. </w:t>
+      </w:r>
+    </w:p>
+    <w:p>
+      <w:pPr>
+        <w:pStyle w:val="Standard"/>
+      </w:pPr>
+      <w:bookmarkStart w:id="0" w:name="_GoBack"/>
+      <w:bookmarkEnd w:id="0"/>
+    </w:p>
+    <w:p>
+      <w:pPr>
+        <w:pStyle w:val="Standard"/>
+        <w:rPr>
+          <w:color w:val="FF0000"/>
+        </w:rPr>
+      </w:pPr>
+      <w:r>
+        <w:rPr>
+          <w:rFonts w:ascii="sans-serif" w:hAnsi="sans-serif"/>
+        </w:rPr>
+        <w:t xml:space="preserve">2. </w:t>
+      </w:r>
+      <w:r>
+        <w:rPr>
+          <w:rFonts w:ascii="sans-serif" w:hAnsi="sans-serif"/>
+          <w:color w:val="FF0000"/>
+        </w:rPr>
+        <w:t>Testez différentes limites de temps pour l’ordinateur et comparez les résultats obtenus. A partir de quel temps de calcul l’ordinateur vous bat à tous les coups ?</w:t>
+      </w:r>
+    </w:p>
+    <w:p>
+      <w:pPr>
+        <w:pStyle w:val="Standard"/>
+      </w:pPr>
+    </w:p>
+    <w:p>
+      <w:r>
+        <w:t xml:space="preserve">A partir de 1 seconde l’ordinateur </w:t>
+      </w:r>
+      <w:r>
+        <w:t>nous</w:t>
+      </w:r>
+      <w:r>
+        <w:t xml:space="preserve"> bat à tou</w:t>
+      </w:r>
+      <w:r>
+        <w:t>s</w:t>
+      </w:r>
+      <w:r>
+        <w:t xml:space="preserve"> les coups</w:t>
+      </w:r>
+      <w:r>
+        <w:t xml:space="preserve">. En effet, </w:t>
+      </w:r>
+      <w:r>
+        <w:t>nous avons essayé de faire jouer l’IA contre elle-même</w:t>
+      </w:r>
+      <w:r>
+        <w:t>, pour qu’elle est un adversaire jouant des coups optimaux, et nous avons remarqué qu’entre 1 seconde ou 2, les choix sont identiques.</w:t>
       </w:r>
     </w:p>
     <w:p>
@@ -88,26 +147,18 @@
       <w:pPr>
         <w:pStyle w:val="Standard"/>
       </w:pPr>
-    </w:p>
-    <w:p>
-      <w:pPr>
-        <w:pStyle w:val="Standard"/>
-        <w:rPr>
-          <w:color w:val="FF0000"/>
-        </w:rPr>
-      </w:pPr>
       <w:r>
         <w:rPr>
           <w:rFonts w:ascii="sans-serif" w:hAnsi="sans-serif"/>
         </w:rPr>
-        <w:t xml:space="preserve">2. </w:t>
+        <w:t xml:space="preserve">3. </w:t>
       </w:r>
       <w:r>
         <w:rPr>
           <w:rFonts w:ascii="sans-serif" w:hAnsi="sans-serif"/>
           <w:color w:val="FF0000"/>
         </w:rPr>
-        <w:t>Testez différentes limites de temps pour l’ordinateur et comparez les résultats obtenus. A partir de quel temps de calcul l’ordinateur vous bat à tous les coups ?</w:t>
+        <w:t>Implémentez l’amélioration des simulations consistant à toujours choisir un coup gagnant lorsque cela est possible. Comparez la qualité de jeu de cette nouvelle version avec la précédente et expliquez à quoi cela est dû</w:t>
       </w:r>
     </w:p>
     <w:p>
@@ -117,308 +168,164 @@
     </w:p>
     <w:p>
       <w:pPr>
-        <w:pStyle w:val="Standard"/>
-        <w:ind w:firstLine="709"/>
+        <w:rPr>
+          <w:lang w:eastAsia="fr-FR" w:bidi="ar-SA"/>
+        </w:rPr>
       </w:pPr>
       <w:r>
         <w:rPr>
-          <w:rFonts w:ascii="sans-serif" w:hAnsi="sans-serif"/>
-        </w:rPr>
-        <w:t xml:space="preserve">A partir de 1 seconde l’ordinateur </w:t>
-      </w:r>
-      <w:r>
-        <w:rPr>
-          <w:rFonts w:ascii="sans-serif" w:hAnsi="sans-serif"/>
-        </w:rPr>
-        <w:t>nous</w:t>
-      </w:r>
-      <w:r>
-        <w:rPr>
-          <w:rFonts w:ascii="sans-serif" w:hAnsi="sans-serif"/>
-        </w:rPr>
-        <w:t xml:space="preserve"> bat à tou</w:t>
-      </w:r>
-      <w:r>
-        <w:rPr>
-          <w:rFonts w:ascii="sans-serif" w:hAnsi="sans-serif"/>
-        </w:rPr>
-        <w:t>s</w:t>
-      </w:r>
-      <w:r>
-        <w:rPr>
-          <w:rFonts w:ascii="sans-serif" w:hAnsi="sans-serif"/>
-        </w:rPr>
-        <w:t xml:space="preserve"> les coups</w:t>
-      </w:r>
-      <w:r>
-        <w:rPr>
-          <w:rFonts w:ascii="sans-serif" w:hAnsi="sans-serif"/>
-        </w:rPr>
-        <w:t xml:space="preserve">. En effet, </w:t>
-      </w:r>
-      <w:r>
-        <w:rPr>
-          <w:rFonts w:ascii="sans-serif" w:hAnsi="sans-serif"/>
-        </w:rPr>
-        <w:t>nous avons essayé de faire jouer l’IA contre elle-même</w:t>
-      </w:r>
-      <w:r>
-        <w:rPr>
-          <w:rFonts w:ascii="sans-serif" w:hAnsi="sans-serif"/>
-        </w:rPr>
-        <w:t>, pour qu’elle est un adversaire jouant des coups optimaux, et nous avons remarqué qu’entre 1 seconde ou 2, les choix sont identiques.</w:t>
+          <w:lang w:eastAsia="fr-FR" w:bidi="ar-SA"/>
+        </w:rPr>
+        <w:t>S</w:t>
+      </w:r>
+      <w:r>
+        <w:rPr>
+          <w:lang w:eastAsia="fr-FR" w:bidi="ar-SA"/>
+        </w:rPr>
+        <w:t>ans opti</w:t>
+      </w:r>
+      <w:r>
+        <w:rPr>
+          <w:lang w:eastAsia="fr-FR" w:bidi="ar-SA"/>
+        </w:rPr>
+        <w:t>misation :</w:t>
       </w:r>
     </w:p>
+    <w:p>
+      <w:pPr>
+        <w:rPr>
+          <w:lang w:eastAsia="fr-FR" w:bidi="ar-SA"/>
+        </w:rPr>
+      </w:pPr>
+      <w:r>
+        <w:rPr>
+          <w:lang w:eastAsia="fr-FR" w:bidi="ar-SA"/>
+        </w:rPr>
+        <w:t>Nombre de simu total effectue : 42945 proba de gagner : 0.425917</w:t>
+      </w:r>
+    </w:p>
+    <w:p>
+      <w:pPr>
+        <w:rPr>
+          <w:lang w:eastAsia="fr-FR" w:bidi="ar-SA"/>
+        </w:rPr>
+      </w:pPr>
+      <w:r>
+        <w:rPr>
+          <w:lang w:eastAsia="fr-FR" w:bidi="ar-SA"/>
+        </w:rPr>
+        <w:t>Avec optimisation :</w:t>
+      </w:r>
+    </w:p>
+    <w:p>
+      <w:pPr>
+        <w:rPr>
+          <w:lang w:eastAsia="fr-FR" w:bidi="ar-SA"/>
+        </w:rPr>
+      </w:pPr>
+      <w:r>
+        <w:rPr>
+          <w:lang w:eastAsia="fr-FR" w:bidi="ar-SA"/>
+        </w:rPr>
+        <w:t>Nombre de simu total effectue : 15927 proba de gagner : 0.431092</w:t>
+      </w:r>
+    </w:p>
+    <w:p>
+      <w:pPr>
+        <w:suppressAutoHyphens w:val="0"/>
+        <w:autoSpaceDN/>
+        <w:rPr>
+          <w:rFonts w:ascii="inherit" w:eastAsia="Times New Roman" w:hAnsi="inherit" w:cs="Times New Roman"/>
+          <w:color w:val="000000"/>
+          <w:kern w:val="0"/>
+          <w:lang w:eastAsia="fr-FR" w:bidi="ar-SA"/>
+        </w:rPr>
+      </w:pPr>
+    </w:p>
+    <w:p>
+      <w:pPr>
+        <w:rPr>
+          <w:lang w:eastAsia="fr-FR" w:bidi="ar-SA"/>
+        </w:rPr>
+      </w:pPr>
+      <w:r>
+        <w:rPr>
+          <w:lang w:eastAsia="fr-FR" w:bidi="ar-SA"/>
+        </w:rPr>
+        <w:t xml:space="preserve">On remarque une diminution conséquente du nombre de simulation et une </w:t>
+      </w:r>
+      <w:r>
+        <w:rPr>
+          <w:lang w:eastAsia="fr-FR" w:bidi="ar-SA"/>
+        </w:rPr>
+        <w:t xml:space="preserve">légère </w:t>
+      </w:r>
+      <w:r>
+        <w:rPr>
+          <w:lang w:eastAsia="fr-FR" w:bidi="ar-SA"/>
+        </w:rPr>
+        <w:t>amélioration de la probabilité de gagné</w:t>
+      </w:r>
+      <w:r>
+        <w:rPr>
+          <w:lang w:eastAsia="fr-FR" w:bidi="ar-SA"/>
+        </w:rPr>
+        <w:t>e</w:t>
+      </w:r>
+      <w:r>
+        <w:rPr>
+          <w:lang w:eastAsia="fr-FR" w:bidi="ar-SA"/>
+        </w:rPr>
+        <w:t>.</w:t>
+      </w:r>
+    </w:p>
+    <w:p>
+      <w:pPr>
+        <w:rPr>
+          <w:lang w:eastAsia="fr-FR" w:bidi="ar-SA"/>
+        </w:rPr>
+      </w:pPr>
+    </w:p>
+    <w:p>
+      <w:r>
+        <w:t xml:space="preserve">Cela est dû au fait qu’on réduit la profondeur </w:t>
+      </w:r>
+      <w:r>
+        <w:t>de parcours dans certains cas</w:t>
+      </w:r>
+      <w:r>
+        <w:t>.</w:t>
+      </w:r>
+    </w:p>
+    <w:p>
+      <w:r>
+        <w:t>Ce</w:t>
+      </w:r>
+      <w:r>
+        <w:t>ci</w:t>
+      </w:r>
+      <w:r>
+        <w:t xml:space="preserve"> s’explique par le fait que nous élaguons l’arbre </w:t>
+      </w:r>
+      <w:r>
+        <w:t xml:space="preserve">comme suit : lors de la simulation (à partir d’un état, choisir aléatoirement un coup parmi ceux possible jusqu’à atteindre un état final), si un choix de coup gagnant s’offre à l’ordinateur, il est choisi. Puisqu’au moment de la partie où ce cas de figure se présentera nous somme sûr à 100% que c’est ce que fera l’IA. </w:t>
+      </w:r>
+    </w:p>
+    <w:p>
+      <w:r>
+        <w:t>Il est donc plus intéressant de mettre en place cette optimisation pour éviter le parcours de branches risquant de fausser la probabilité de victoire pour l’ordinateur.</w:t>
+      </w:r>
+    </w:p>
+    <w:p/>
     <w:p>
       <w:pPr>
         <w:pStyle w:val="Standard"/>
       </w:pPr>
-    </w:p>
-    <w:p>
-      <w:pPr>
-        <w:pStyle w:val="Standard"/>
-      </w:pPr>
-    </w:p>
-    <w:p>
-      <w:pPr>
-        <w:pStyle w:val="Standard"/>
-      </w:pPr>
-      <w:r>
-        <w:rPr>
-          <w:rFonts w:ascii="sans-serif" w:hAnsi="sans-serif"/>
-        </w:rPr>
-        <w:t xml:space="preserve">3. </w:t>
-      </w:r>
-      <w:r>
-        <w:rPr>
-          <w:rFonts w:ascii="sans-serif" w:hAnsi="sans-serif"/>
-          <w:color w:val="FF0000"/>
-        </w:rPr>
-        <w:t>Implémentez l’amélioration des simulations consistant à toujours choisir un coup gagnant lorsque cela est possible. Comparez la qualité de jeu de cette nouvelle version avec la précédente et expliquez à quoi cela est dû</w:t>
-      </w:r>
-    </w:p>
-    <w:p>
-      <w:pPr>
-        <w:pStyle w:val="Standard"/>
-      </w:pPr>
-    </w:p>
-    <w:p>
-      <w:pPr>
-        <w:pStyle w:val="Standard"/>
-        <w:rPr>
-          <w:rFonts w:ascii="sans-serif" w:hAnsi="sans-serif"/>
-          <w:color w:val="0070C0"/>
-        </w:rPr>
-      </w:pPr>
-      <w:r>
-        <w:rPr>
-          <w:rFonts w:ascii="sans-serif" w:hAnsi="sans-serif"/>
-          <w:color w:val="0070C0"/>
-        </w:rPr>
-        <w:t>Insérer ici observation après ajout de l’amélioration</w:t>
-      </w:r>
-      <w:r>
-        <w:rPr>
-          <w:rFonts w:ascii="sans-serif" w:hAnsi="sans-serif"/>
-          <w:color w:val="0070C0"/>
-        </w:rPr>
-        <w:t> :</w:t>
-      </w:r>
-    </w:p>
-    <w:p>
-      <w:pPr>
-        <w:pStyle w:val="Standard"/>
-      </w:pPr>
-      <w:r>
-        <w:t xml:space="preserve">Avec </w:t>
-      </w:r>
-      <w:proofErr w:type="spellStart"/>
-      <w:r>
-        <w:t>opti</w:t>
-      </w:r>
-      <w:proofErr w:type="spellEnd"/>
-      <w:r>
-        <w:t> </w:t>
-      </w:r>
-      <w:r>
-        <w:t xml:space="preserve">et -O3 </w:t>
-      </w:r>
-      <w:r>
-        <w:t xml:space="preserve">: </w:t>
-      </w:r>
-      <w:bookmarkStart w:id="0" w:name="_Hlk33960423"/>
-      <w:r>
-        <w:t>Nombre de simu total effectue : 314867   proba de gagner : 0.475629</w:t>
-      </w:r>
-      <w:bookmarkEnd w:id="0"/>
-    </w:p>
-    <w:p>
-      <w:pPr>
-        <w:pStyle w:val="Standard"/>
-      </w:pPr>
-      <w:r>
-        <w:t xml:space="preserve">Sans </w:t>
-      </w:r>
-      <w:proofErr w:type="spellStart"/>
-      <w:r>
-        <w:t>opti</w:t>
-      </w:r>
-      <w:proofErr w:type="spellEnd"/>
-      <w:r>
-        <w:t> </w:t>
-      </w:r>
-      <w:r>
-        <w:t xml:space="preserve">et -O3 </w:t>
-      </w:r>
-      <w:r>
-        <w:t xml:space="preserve">: </w:t>
-      </w:r>
-      <w:r>
-        <w:t>Nombre de simu total effectue : 501120   proba de gagner : 0.453676</w:t>
-      </w:r>
-    </w:p>
-    <w:p>
-      <w:pPr>
-        <w:pStyle w:val="Standard"/>
-      </w:pPr>
-    </w:p>
-    <w:p>
-      <w:pPr>
-        <w:pStyle w:val="Standard"/>
-        <w:ind w:firstLine="709"/>
-        <w:rPr>
-          <w:rFonts w:ascii="sans-serif" w:hAnsi="sans-serif"/>
-        </w:rPr>
-      </w:pPr>
-      <w:r>
-        <w:rPr>
-          <w:rFonts w:ascii="sans-serif" w:hAnsi="sans-serif"/>
-        </w:rPr>
-        <w:t xml:space="preserve">Cela est dû au fait qu’on réduit la profondeur de l’arbre </w:t>
-      </w:r>
-      <w:r>
-        <w:rPr>
-          <w:rFonts w:ascii="sans-serif" w:hAnsi="sans-serif"/>
-        </w:rPr>
-        <w:t xml:space="preserve">(de </w:t>
-      </w:r>
-      <w:r>
-        <w:rPr>
-          <w:rFonts w:ascii="sans-serif" w:hAnsi="sans-serif"/>
-        </w:rPr>
-        <w:t xml:space="preserve">1 </w:t>
-      </w:r>
-      <w:r>
-        <w:rPr>
-          <w:rFonts w:ascii="sans-serif" w:hAnsi="sans-serif"/>
-        </w:rPr>
-        <w:t>au minimum</w:t>
-      </w:r>
-      <w:r>
-        <w:rPr>
-          <w:rFonts w:ascii="sans-serif" w:hAnsi="sans-serif"/>
-        </w:rPr>
-        <w:t>)</w:t>
-      </w:r>
-      <w:r>
-        <w:rPr>
-          <w:rFonts w:ascii="sans-serif" w:hAnsi="sans-serif"/>
-        </w:rPr>
-        <w:t>.</w:t>
-      </w:r>
-    </w:p>
-    <w:p>
-      <w:pPr>
-        <w:pStyle w:val="Standard"/>
-        <w:rPr>
-          <w:rFonts w:ascii="sans-serif" w:hAnsi="sans-serif"/>
-        </w:rPr>
-      </w:pPr>
-      <w:r>
-        <w:rPr>
-          <w:rFonts w:ascii="sans-serif" w:hAnsi="sans-serif"/>
-        </w:rPr>
-        <w:t>Ce</w:t>
-      </w:r>
-      <w:r>
-        <w:rPr>
-          <w:rFonts w:ascii="sans-serif" w:hAnsi="sans-serif"/>
-        </w:rPr>
-        <w:t>ci</w:t>
-      </w:r>
-      <w:r>
-        <w:rPr>
-          <w:rFonts w:ascii="sans-serif" w:hAnsi="sans-serif"/>
-        </w:rPr>
-        <w:t xml:space="preserve"> s’explique par le fait que nous élaguons l’arbre en se basant que le fait que, jouer un coup gagnant directement sera toujours ce que fera l’IA de toute façon et que donc parcourir l’arbre à partir des autres nœuds est inutile.</w:t>
-      </w:r>
-    </w:p>
-    <w:p>
-      <w:pPr>
-        <w:pStyle w:val="Standard"/>
-        <w:rPr>
-          <w:rFonts w:ascii="sans-serif" w:hAnsi="sans-serif"/>
-        </w:rPr>
-      </w:pPr>
-      <w:r>
-        <w:rPr>
-          <w:rFonts w:ascii="sans-serif" w:hAnsi="sans-serif"/>
-        </w:rPr>
-        <w:t xml:space="preserve">Plus précisément, à </w:t>
-      </w:r>
-      <w:r>
-        <w:rPr>
-          <w:rFonts w:ascii="sans-serif" w:hAnsi="sans-serif"/>
-        </w:rPr>
-        <w:t>partir d’une profondeur de 6</w:t>
-      </w:r>
-      <w:r>
-        <w:rPr>
-          <w:rFonts w:ascii="sans-serif" w:hAnsi="sans-serif"/>
-        </w:rPr>
-        <w:t xml:space="preserve">, potentiellement, les </w:t>
-      </w:r>
-      <w:r>
-        <w:rPr>
-          <w:rFonts w:ascii="sans-serif" w:hAnsi="sans-serif"/>
-        </w:rPr>
-        <w:t>première</w:t>
-      </w:r>
-      <w:r>
-        <w:rPr>
-          <w:rFonts w:ascii="sans-serif" w:hAnsi="sans-serif"/>
-        </w:rPr>
-        <w:t>s</w:t>
-      </w:r>
-      <w:r>
-        <w:rPr>
-          <w:rFonts w:ascii="sans-serif" w:hAnsi="sans-serif"/>
-        </w:rPr>
-        <w:t xml:space="preserve"> possibilité</w:t>
-      </w:r>
-      <w:r>
-        <w:rPr>
-          <w:rFonts w:ascii="sans-serif" w:hAnsi="sans-serif"/>
-        </w:rPr>
-        <w:t>s</w:t>
-      </w:r>
-      <w:r>
-        <w:rPr>
-          <w:rFonts w:ascii="sans-serif" w:hAnsi="sans-serif"/>
-        </w:rPr>
-        <w:t xml:space="preserve"> d’avoir un nœud gagnant</w:t>
-      </w:r>
-      <w:r>
-        <w:rPr>
-          <w:rFonts w:ascii="sans-serif" w:hAnsi="sans-serif"/>
-        </w:rPr>
-        <w:t xml:space="preserve"> apparaissent. Il serait donc bête de simuler des coups menant à un match </w:t>
-      </w:r>
-      <w:r>
-        <w:rPr>
-          <w:rFonts w:ascii="sans-serif" w:hAnsi="sans-serif"/>
-        </w:rPr>
-        <w:t>nul, soit une branche de 6*6 nœuds, dans le pire cas.</w:t>
+      <w:r>
+        <w:t>Le pire cas serait de descendre jusqu’à un état de match nul</w:t>
+      </w:r>
+      <w:r>
+        <w:t xml:space="preserve"> (plateau rempli sans vainqueur) ce qui signifie avoir simuler une des plus longues branches de l’arbre entier.</w:t>
       </w:r>
     </w:p>
     <w:p>
@@ -958,6 +865,7 @@
                 <w:szCs w:val="10"/>
                 <w:lang w:val="en-GB"/>
               </w:rPr>
+              <w:lastRenderedPageBreak/>
               <w:t>-</w:t>
             </w:r>
             <w:proofErr w:type="spellStart"/>
@@ -1302,7 +1210,6 @@
                 <w:szCs w:val="10"/>
                 <w:lang w:val="en-GB"/>
               </w:rPr>
-              <w:lastRenderedPageBreak/>
               <w:t>-</w:t>
             </w:r>
             <w:proofErr w:type="spellStart"/>
@@ -2476,6 +2383,7 @@
                 <w:szCs w:val="10"/>
                 <w:lang w:val="en-GB"/>
               </w:rPr>
+              <w:lastRenderedPageBreak/>
               <w:t>-</w:t>
             </w:r>
             <w:proofErr w:type="spellStart"/>
@@ -2854,7 +2762,6 @@
                 <w:szCs w:val="10"/>
                 <w:lang w:val="en-GB"/>
               </w:rPr>
-              <w:lastRenderedPageBreak/>
               <w:t>-</w:t>
             </w:r>
             <w:proofErr w:type="spellStart"/>
@@ -2938,32 +2845,44 @@
               <w:rPr>
                 <w:sz w:val="10"/>
                 <w:szCs w:val="10"/>
-                <w:lang w:val="en-GB"/>
-              </w:rPr>
-            </w:pPr>
-            <w:r>
-              <w:rPr>
-                <w:sz w:val="10"/>
-                <w:szCs w:val="10"/>
-                <w:lang w:val="en-GB"/>
-              </w:rPr>
-              <w:t>-</w:t>
-            </w:r>
-            <w:proofErr w:type="spellStart"/>
-            <w:r>
-              <w:rPr>
-                <w:sz w:val="10"/>
-                <w:szCs w:val="10"/>
-                <w:lang w:val="en-GB"/>
-              </w:rPr>
-              <w:t>fipa-ra</w:t>
-            </w:r>
-            <w:proofErr w:type="spellEnd"/>
-            <w:r>
-              <w:rPr>
-                <w:sz w:val="10"/>
-                <w:szCs w:val="10"/>
-                <w:lang w:val="en-GB"/>
+              </w:rPr>
+            </w:pPr>
+            <w:r>
+              <w:rPr>
+                <w:sz w:val="10"/>
+                <w:szCs w:val="10"/>
+              </w:rPr>
+              <w:t>-</w:t>
+            </w:r>
+            <w:proofErr w:type="spellStart"/>
+            <w:r>
+              <w:rPr>
+                <w:sz w:val="10"/>
+                <w:szCs w:val="10"/>
+              </w:rPr>
+              <w:t>fipa</w:t>
+            </w:r>
+            <w:proofErr w:type="spellEnd"/>
+            <w:r>
+              <w:rPr>
+                <w:sz w:val="10"/>
+                <w:szCs w:val="10"/>
+              </w:rPr>
+              <w:t>-ra  -</w:t>
+            </w:r>
+            <w:proofErr w:type="spellStart"/>
+            <w:r>
+              <w:rPr>
+                <w:sz w:val="10"/>
+                <w:szCs w:val="10"/>
+              </w:rPr>
+              <w:t>fipa-sra</w:t>
+            </w:r>
+            <w:proofErr w:type="spellEnd"/>
+            <w:r>
+              <w:rPr>
+                <w:sz w:val="10"/>
+                <w:szCs w:val="10"/>
               </w:rPr>
               <w:t xml:space="preserve">  -</w:t>
             </w:r>
@@ -2972,29 +2891,17 @@
               <w:rPr>
                 <w:sz w:val="10"/>
                 <w:szCs w:val="10"/>
-                <w:lang w:val="en-GB"/>
-              </w:rPr>
-              <w:t>fipa-sra</w:t>
-            </w:r>
-            <w:proofErr w:type="spellEnd"/>
-            <w:r>
-              <w:rPr>
-                <w:sz w:val="10"/>
-                <w:szCs w:val="10"/>
-                <w:lang w:val="en-GB"/>
-              </w:rPr>
-              <w:t xml:space="preserve">  -</w:t>
-            </w:r>
-            <w:proofErr w:type="spellStart"/>
-            <w:r>
-              <w:rPr>
-                <w:sz w:val="10"/>
-                <w:szCs w:val="10"/>
-                <w:lang w:val="en-GB"/>
-              </w:rPr>
-              <w:t>fipa-vrp</w:t>
-            </w:r>
-            <w:proofErr w:type="spellEnd"/>
+              </w:rPr>
+              <w:t>fipa</w:t>
+            </w:r>
+            <w:proofErr w:type="spellEnd"/>
+            <w:r>
+              <w:rPr>
+                <w:sz w:val="10"/>
+                <w:szCs w:val="10"/>
+              </w:rPr>
+              <w:t>-vrp</w:t>
+            </w:r>
           </w:p>
           <w:p>
             <w:pPr>
@@ -3913,6 +3820,7 @@
                 <w:szCs w:val="10"/>
                 <w:lang w:val="en-GB"/>
               </w:rPr>
+              <w:lastRenderedPageBreak/>
               <w:t>-</w:t>
             </w:r>
             <w:proofErr w:type="spellStart"/>
@@ -4220,7 +4128,6 @@
                 <w:szCs w:val="10"/>
                 <w:lang w:val="en-GB"/>
               </w:rPr>
-              <w:lastRenderedPageBreak/>
               <w:t>-</w:t>
             </w:r>
             <w:proofErr w:type="spellStart"/>
@@ -4263,63 +4170,217 @@
       </w:pPr>
     </w:p>
     <w:p>
+      <w:r>
+        <w:t xml:space="preserve">En ajoutant l’option -O3, on remarque que le nombre de nœuds visités est </w:t>
+      </w:r>
+      <w:r>
+        <w:t>doubl</w:t>
+      </w:r>
+      <w:r>
+        <w:t>é</w:t>
+      </w:r>
+      <w:r>
+        <w:t xml:space="preserve"> et triplé en ajoutant l’optimisation</w:t>
+      </w:r>
+      <w:r>
+        <w:t>.</w:t>
+      </w:r>
+    </w:p>
+    <w:p>
       <w:pPr>
-        <w:pStyle w:val="Standard"/>
+        <w:rPr>
+          <w:color w:val="0070C0"/>
+        </w:rPr>
       </w:pPr>
-      <w:r>
-        <w:t xml:space="preserve">En ajoutant l’option -O3, on remarque que le nombre de nœuds visités est </w:t>
-      </w:r>
-      <w:r>
-        <w:t>doubl</w:t>
-      </w:r>
-      <w:r>
-        <w:t>é.</w:t>
+    </w:p>
+    <w:p>
+      <w:r>
+        <w:t>Avec opti</w:t>
+      </w:r>
+      <w:r>
+        <w:t>misation de simulation :</w:t>
+      </w:r>
+    </w:p>
+    <w:p>
+      <w:pPr>
+        <w:rPr>
+          <w:rFonts w:ascii="inherit" w:eastAsia="Times New Roman" w:hAnsi="inherit" w:cs="Times New Roman"/>
+          <w:kern w:val="0"/>
+          <w:lang w:eastAsia="fr-FR" w:bidi="ar-SA"/>
+        </w:rPr>
+      </w:pPr>
+      <w:r>
+        <w:t xml:space="preserve">Avec -O3 : </w:t>
+      </w:r>
+      <w:r>
+        <w:rPr>
+          <w:rFonts w:ascii="inherit" w:eastAsia="Times New Roman" w:hAnsi="inherit" w:cs="Times New Roman"/>
+          <w:kern w:val="0"/>
+          <w:lang w:eastAsia="fr-FR" w:bidi="ar-SA"/>
+        </w:rPr>
+        <w:t>Nombre de simu total effectue : 48296 proba de gagner : 0.429559</w:t>
+      </w:r>
+    </w:p>
+    <w:p>
+      <w:r>
+        <w:t xml:space="preserve">Sans -O3 : </w:t>
+      </w:r>
+      <w:r>
+        <w:t>Nombre de simu total effectue : 15911 proba de gagner : 0.433662</w:t>
+      </w:r>
+    </w:p>
+    <w:p/>
+    <w:p>
+      <w:pPr>
+        <w:rPr>
+          <w:rFonts w:ascii="inherit" w:eastAsia="Times New Roman" w:hAnsi="inherit" w:cs="Times New Roman"/>
+          <w:color w:val="000000"/>
+          <w:kern w:val="0"/>
+          <w:lang w:eastAsia="fr-FR" w:bidi="ar-SA"/>
+        </w:rPr>
+      </w:pPr>
+      <w:r>
+        <w:rPr>
+          <w:rFonts w:ascii="inherit" w:eastAsia="Times New Roman" w:hAnsi="inherit" w:cs="Times New Roman"/>
+          <w:color w:val="000000"/>
+          <w:kern w:val="0"/>
+          <w:lang w:eastAsia="fr-FR" w:bidi="ar-SA"/>
+        </w:rPr>
+        <w:t>Sans optimisation de simulation :</w:t>
+      </w:r>
+    </w:p>
+    <w:p>
+      <w:pPr>
+        <w:rPr>
+          <w:rFonts w:ascii="inherit" w:eastAsia="Times New Roman" w:hAnsi="inherit" w:cs="Times New Roman"/>
+          <w:color w:val="000000"/>
+          <w:kern w:val="0"/>
+          <w:lang w:eastAsia="fr-FR" w:bidi="ar-SA"/>
+        </w:rPr>
+      </w:pPr>
+      <w:r>
+        <w:rPr>
+          <w:rFonts w:ascii="inherit" w:eastAsia="Times New Roman" w:hAnsi="inherit" w:cs="Times New Roman"/>
+          <w:color w:val="000000"/>
+          <w:kern w:val="0"/>
+          <w:lang w:eastAsia="fr-FR" w:bidi="ar-SA"/>
+        </w:rPr>
+        <w:t>A</w:t>
+      </w:r>
+      <w:r>
+        <w:rPr>
+          <w:rFonts w:ascii="inherit" w:eastAsia="Times New Roman" w:hAnsi="inherit" w:cs="Times New Roman"/>
+          <w:color w:val="000000"/>
+          <w:kern w:val="0"/>
+          <w:lang w:eastAsia="fr-FR" w:bidi="ar-SA"/>
+        </w:rPr>
+        <w:t xml:space="preserve">vec </w:t>
+      </w:r>
+      <w:r>
+        <w:rPr>
+          <w:rFonts w:ascii="inherit" w:eastAsia="Times New Roman" w:hAnsi="inherit" w:cs="Times New Roman"/>
+          <w:color w:val="000000"/>
+          <w:kern w:val="0"/>
+          <w:lang w:eastAsia="fr-FR" w:bidi="ar-SA"/>
+        </w:rPr>
+        <w:t>-</w:t>
+      </w:r>
+      <w:r>
+        <w:rPr>
+          <w:rFonts w:ascii="inherit" w:eastAsia="Times New Roman" w:hAnsi="inherit" w:cs="Times New Roman"/>
+          <w:color w:val="000000"/>
+          <w:kern w:val="0"/>
+          <w:lang w:eastAsia="fr-FR" w:bidi="ar-SA"/>
+        </w:rPr>
+        <w:t>O3</w:t>
+      </w:r>
+      <w:r>
+        <w:rPr>
+          <w:rFonts w:ascii="inherit" w:eastAsia="Times New Roman" w:hAnsi="inherit" w:cs="Times New Roman"/>
+          <w:color w:val="000000"/>
+          <w:kern w:val="0"/>
+          <w:lang w:eastAsia="fr-FR" w:bidi="ar-SA"/>
+        </w:rPr>
+        <w:t xml:space="preserve"> : </w:t>
+      </w:r>
+      <w:r>
+        <w:rPr>
+          <w:rFonts w:ascii="inherit" w:eastAsia="Times New Roman" w:hAnsi="inherit" w:cs="Times New Roman"/>
+          <w:color w:val="000000"/>
+          <w:kern w:val="0"/>
+          <w:lang w:eastAsia="fr-FR" w:bidi="ar-SA"/>
+        </w:rPr>
+        <w:t>Nombre de simu total effectue : 79125 proba de gagner : 0.426073</w:t>
+      </w:r>
+    </w:p>
+    <w:p>
+      <w:pPr>
+        <w:rPr>
+          <w:rFonts w:ascii="inherit" w:eastAsia="Times New Roman" w:hAnsi="inherit" w:cs="Times New Roman"/>
+          <w:color w:val="000000"/>
+          <w:kern w:val="0"/>
+          <w:lang w:eastAsia="fr-FR" w:bidi="ar-SA"/>
+        </w:rPr>
+      </w:pPr>
+      <w:r>
+        <w:rPr>
+          <w:rFonts w:ascii="inherit" w:eastAsia="Times New Roman" w:hAnsi="inherit" w:cs="Times New Roman"/>
+          <w:color w:val="000000"/>
+          <w:kern w:val="0"/>
+          <w:lang w:eastAsia="fr-FR" w:bidi="ar-SA"/>
+        </w:rPr>
+        <w:t>S</w:t>
+      </w:r>
+      <w:r>
+        <w:rPr>
+          <w:rFonts w:ascii="inherit" w:eastAsia="Times New Roman" w:hAnsi="inherit" w:cs="Times New Roman"/>
+          <w:color w:val="000000"/>
+          <w:kern w:val="0"/>
+          <w:lang w:eastAsia="fr-FR" w:bidi="ar-SA"/>
+        </w:rPr>
+        <w:t xml:space="preserve">ans </w:t>
+      </w:r>
+      <w:r>
+        <w:rPr>
+          <w:rFonts w:ascii="inherit" w:eastAsia="Times New Roman" w:hAnsi="inherit" w:cs="Times New Roman"/>
+          <w:color w:val="000000"/>
+          <w:kern w:val="0"/>
+          <w:lang w:eastAsia="fr-FR" w:bidi="ar-SA"/>
+        </w:rPr>
+        <w:t>-</w:t>
+      </w:r>
+      <w:r>
+        <w:rPr>
+          <w:rFonts w:ascii="inherit" w:eastAsia="Times New Roman" w:hAnsi="inherit" w:cs="Times New Roman"/>
+          <w:color w:val="000000"/>
+          <w:kern w:val="0"/>
+          <w:lang w:eastAsia="fr-FR" w:bidi="ar-SA"/>
+        </w:rPr>
+        <w:t>O3</w:t>
+      </w:r>
+      <w:r>
+        <w:rPr>
+          <w:rFonts w:ascii="inherit" w:eastAsia="Times New Roman" w:hAnsi="inherit" w:cs="Times New Roman"/>
+          <w:color w:val="000000"/>
+          <w:kern w:val="0"/>
+          <w:lang w:eastAsia="fr-FR" w:bidi="ar-SA"/>
+        </w:rPr>
+        <w:t xml:space="preserve"> : </w:t>
+      </w:r>
+      <w:r>
+        <w:rPr>
+          <w:rFonts w:ascii="inherit" w:eastAsia="Times New Roman" w:hAnsi="inherit" w:cs="Times New Roman"/>
+          <w:color w:val="000000"/>
+          <w:kern w:val="0"/>
+          <w:lang w:eastAsia="fr-FR" w:bidi="ar-SA"/>
+        </w:rPr>
+        <w:t>Nombre de simu total effectue : 43006 proba de gagner : 0.424220</w:t>
       </w:r>
     </w:p>
     <w:p>
       <w:pPr>
         <w:pStyle w:val="Standard"/>
       </w:pPr>
-    </w:p>
-    <w:p>
-      <w:pPr>
-        <w:pStyle w:val="Standard"/>
-        <w:rPr>
-          <w:color w:val="0070C0"/>
-        </w:rPr>
-      </w:pPr>
-      <w:r>
-        <w:rPr>
-          <w:color w:val="0070C0"/>
-        </w:rPr>
-        <w:t>Insérer ici exemple illustratif</w:t>
-      </w:r>
-    </w:p>
-    <w:p>
-      <w:pPr>
-        <w:pStyle w:val="Standard"/>
-        <w:rPr>
-          <w:color w:val="0070C0"/>
-        </w:rPr>
-      </w:pPr>
-    </w:p>
-    <w:p>
-      <w:pPr>
-        <w:pStyle w:val="Standard"/>
-      </w:pPr>
-      <w:r>
-        <w:t xml:space="preserve">Avec -O3 : </w:t>
-      </w:r>
-      <w:bookmarkStart w:id="1" w:name="_GoBack"/>
-      <w:bookmarkEnd w:id="1"/>
-    </w:p>
-    <w:p>
-      <w:pPr>
-        <w:pStyle w:val="Standard"/>
-      </w:pPr>
-      <w:r>
-        <w:t xml:space="preserve">Sans -O3 : </w:t>
-      </w:r>
     </w:p>
     <w:p>
       <w:pPr>
@@ -4561,6 +4622,7 @@
         <w:pStyle w:val="Standard"/>
       </w:pPr>
       <w:r>
+        <w:lastRenderedPageBreak/>
         <w:t xml:space="preserve">Il nous faudrait donc </w:t>
       </w:r>
       <w:r>
@@ -5055,7 +5117,6 @@
   <w:style w:type="character" w:default="1" w:styleId="Policepardfaut">
     <w:name w:val="Default Paragraph Font"/>
     <w:uiPriority w:val="1"/>
-    <w:semiHidden/>
     <w:unhideWhenUsed/>
   </w:style>
   <w:style w:type="table" w:default="1" w:styleId="TableauNormal">
@@ -5207,6 +5268,11 @@
       <w:sz w:val="56"/>
       <w:szCs w:val="50"/>
     </w:rPr>
+  </w:style>
+  <w:style w:type="character" w:customStyle="1" w:styleId="latin12compacttimestamp-38a8ou">
+    <w:name w:val="latin12compacttimestamp-38a8ou"/>
+    <w:basedOn w:val="Policepardfaut"/>
+    <w:rsid w:val="00DD7ECC"/>
   </w:style>
 </w:styles>
 </file>

</xml_diff>